<commit_message>
Changed resume and added JQuery and React
</commit_message>
<xml_diff>
--- a/assets/ArdraA_Resume.DOCX
+++ b/assets/ArdraA_Resume.DOCX
@@ -740,7 +740,47 @@
                 <w:sz w:val="22"/>
                 <w:szCs w:val="22"/>
               </w:rPr>
-              <w:t>Vanilla JavaScript (Learning React).</w:t>
+              <w:t>Vanilla JavaScript</w:t>
+            </w:r>
+            <w:r>
+              <w:rPr>
+                <w:rStyle w:val="singlecolumnspanpaddedlinenth-child1"/>
+                <w:rFonts w:ascii="Century Gothic" w:eastAsia="Century Gothic" w:hAnsi="Century Gothic" w:cs="Century Gothic"/>
+                <w:color w:val="FFFFFF"/>
+                <w:sz w:val="22"/>
+                <w:szCs w:val="22"/>
+              </w:rPr>
+              <w:t>,</w:t>
+            </w:r>
+            <w:r>
+              <w:rPr>
+                <w:rStyle w:val="singlecolumnspanpaddedlinenth-child1"/>
+                <w:rFonts w:ascii="Century Gothic" w:eastAsia="Century Gothic" w:hAnsi="Century Gothic" w:cs="Century Gothic"/>
+                <w:color w:val="FFFFFF"/>
+                <w:sz w:val="22"/>
+                <w:szCs w:val="22"/>
+              </w:rPr>
+              <w:t xml:space="preserve"> React</w:t>
+            </w:r>
+            <w:r>
+              <w:rPr>
+                <w:rStyle w:val="singlecolumnspanpaddedlinenth-child1"/>
+                <w:rFonts w:ascii="Century Gothic" w:eastAsia="Century Gothic" w:hAnsi="Century Gothic" w:cs="Century Gothic"/>
+                <w:color w:val="FFFFFF"/>
+                <w:sz w:val="22"/>
+                <w:szCs w:val="22"/>
+              </w:rPr>
+              <w:t xml:space="preserve">, </w:t>
+            </w:r>
+            <w:r>
+              <w:rPr>
+                <w:rStyle w:val="singlecolumnspanpaddedlinenth-child1"/>
+                <w:rFonts w:ascii="Century Gothic" w:eastAsia="Century Gothic" w:hAnsi="Century Gothic" w:cs="Century Gothic"/>
+                <w:color w:val="FFFFFF"/>
+                <w:sz w:val="22"/>
+                <w:szCs w:val="22"/>
+              </w:rPr>
+              <w:t>jQuery</w:t>
             </w:r>
           </w:p>
           <w:p>
@@ -1583,8 +1623,8 @@
               <w:rPr>
                 <w:rStyle w:val="divdocumentleft-box"/>
                 <w:rFonts w:ascii="Century Gothic" w:eastAsia="Century Gothic" w:hAnsi="Century Gothic" w:cs="Century Gothic"/>
-                <w:sz w:val="22"/>
-                <w:szCs w:val="22"/>
+                <w:sz w:val="18"/>
+                <w:szCs w:val="18"/>
                 <w:shd w:val="clear" w:color="auto" w:fill="auto"/>
               </w:rPr>
             </w:pPr>
@@ -1596,7 +1636,7 @@
                 <w:szCs w:val="22"/>
                 <w:shd w:val="clear" w:color="auto" w:fill="auto"/>
               </w:rPr>
-              <w:t>Learning React - Udemy</w:t>
+              <w:t>LinkedIn certificate</w:t>
             </w:r>
           </w:p>
           <w:p>
@@ -1611,68 +1651,6 @@
               <w:rPr>
                 <w:rStyle w:val="divdocumentleft-box"/>
                 <w:rFonts w:ascii="Century Gothic" w:eastAsia="Century Gothic" w:hAnsi="Century Gothic" w:cs="Century Gothic"/>
-                <w:sz w:val="18"/>
-                <w:szCs w:val="18"/>
-                <w:shd w:val="clear" w:color="auto" w:fill="auto"/>
-              </w:rPr>
-            </w:pPr>
-            <w:r>
-              <w:rPr>
-                <w:rStyle w:val="divdocumentleft-box"/>
-                <w:rFonts w:ascii="Century Gothic" w:eastAsia="Century Gothic" w:hAnsi="Century Gothic" w:cs="Century Gothic"/>
-                <w:sz w:val="22"/>
-                <w:szCs w:val="22"/>
-                <w:shd w:val="clear" w:color="auto" w:fill="auto"/>
-              </w:rPr>
-              <w:t>LinkedIn certificate</w:t>
-            </w:r>
-          </w:p>
-          <w:p>
-            <w:pPr>
-              <w:pStyle w:val="p"/>
-              <w:spacing w:line="360" w:lineRule="atLeast"/>
-              <w:ind w:left="720" w:right="300"/>
-              <w:rPr>
-                <w:rStyle w:val="divdocumentleft-box"/>
-                <w:rFonts w:ascii="Century Gothic" w:eastAsia="Century Gothic" w:hAnsi="Century Gothic" w:cs="Century Gothic"/>
-                <w:sz w:val="18"/>
-                <w:szCs w:val="18"/>
-                <w:shd w:val="clear" w:color="auto" w:fill="auto"/>
-              </w:rPr>
-            </w:pPr>
-            <w:r>
-              <w:rPr>
-                <w:rStyle w:val="divdocumentleft-box"/>
-                <w:rFonts w:ascii="Century Gothic" w:eastAsia="Century Gothic" w:hAnsi="Century Gothic" w:cs="Century Gothic"/>
-                <w:sz w:val="22"/>
-                <w:szCs w:val="22"/>
-                <w:shd w:val="clear" w:color="auto" w:fill="auto"/>
-              </w:rPr>
-              <w:t>(</w:t>
-            </w:r>
-            <w:r>
-              <w:rPr>
-                <w:rStyle w:val="divdocumentleft-box"/>
-                <w:rFonts w:ascii="Century Gothic" w:eastAsia="Century Gothic" w:hAnsi="Century Gothic" w:cs="Century Gothic"/>
-                <w:sz w:val="18"/>
-                <w:szCs w:val="18"/>
-                <w:shd w:val="clear" w:color="auto" w:fill="auto"/>
-              </w:rPr>
-              <w:t>Programming foundations)</w:t>
-            </w:r>
-          </w:p>
-          <w:p>
-            <w:pPr>
-              <w:pStyle w:val="p"/>
-              <w:numPr>
-                <w:ilvl w:val="0"/>
-                <w:numId w:val="6"/>
-              </w:numPr>
-              <w:spacing w:line="360" w:lineRule="atLeast"/>
-              <w:ind w:right="300"/>
-              <w:rPr>
-                <w:rStyle w:val="divdocumentleft-box"/>
-                <w:rFonts w:ascii="Century Gothic" w:eastAsia="Century Gothic" w:hAnsi="Century Gothic" w:cs="Century Gothic"/>
                 <w:sz w:val="20"/>
                 <w:szCs w:val="20"/>
                 <w:shd w:val="clear" w:color="auto" w:fill="auto"/>
@@ -1688,7 +1666,6 @@
               </w:rPr>
               <w:t>Completion Certificate -</w:t>
             </w:r>
-            <w:proofErr w:type="spellStart"/>
             <w:r>
               <w:rPr>
                 <w:rStyle w:val="divdocumentleft-box"/>
@@ -1697,9 +1674,8 @@
                 <w:szCs w:val="20"/>
                 <w:shd w:val="clear" w:color="auto" w:fill="auto"/>
               </w:rPr>
-              <w:t>Codeacademy</w:t>
-            </w:r>
-            <w:proofErr w:type="spellEnd"/>
+              <w:t>Codeacademy (</w:t>
+            </w:r>
             <w:r>
               <w:rPr>
                 <w:rStyle w:val="divdocumentleft-box"/>
@@ -1708,7 +1684,77 @@
                 <w:szCs w:val="20"/>
                 <w:shd w:val="clear" w:color="auto" w:fill="auto"/>
               </w:rPr>
-              <w:t xml:space="preserve"> (HTML &amp; C#).</w:t>
+              <w:t>React</w:t>
+            </w:r>
+            <w:r>
+              <w:rPr>
+                <w:rStyle w:val="divdocumentleft-box"/>
+                <w:rFonts w:ascii="Century Gothic" w:eastAsia="Century Gothic" w:hAnsi="Century Gothic" w:cs="Century Gothic"/>
+                <w:sz w:val="20"/>
+                <w:szCs w:val="20"/>
+                <w:shd w:val="clear" w:color="auto" w:fill="auto"/>
+              </w:rPr>
+              <w:t xml:space="preserve"> </w:t>
+            </w:r>
+            <w:r>
+              <w:rPr>
+                <w:rStyle w:val="divdocumentleft-box"/>
+                <w:rFonts w:ascii="Century Gothic" w:eastAsia="Century Gothic" w:hAnsi="Century Gothic" w:cs="Century Gothic"/>
+                <w:sz w:val="20"/>
+                <w:szCs w:val="20"/>
+                <w:shd w:val="clear" w:color="auto" w:fill="auto"/>
+              </w:rPr>
+              <w:t>,</w:t>
+            </w:r>
+            <w:r>
+              <w:rPr>
+                <w:rStyle w:val="divdocumentleft-box"/>
+                <w:rFonts w:ascii="Century Gothic" w:eastAsia="Century Gothic" w:hAnsi="Century Gothic" w:cs="Century Gothic"/>
+                <w:sz w:val="20"/>
+                <w:szCs w:val="20"/>
+                <w:shd w:val="clear" w:color="auto" w:fill="auto"/>
+              </w:rPr>
+              <w:t>HTML</w:t>
+            </w:r>
+            <w:r>
+              <w:rPr>
+                <w:rStyle w:val="divdocumentleft-box"/>
+                <w:rFonts w:ascii="Century Gothic" w:eastAsia="Century Gothic" w:hAnsi="Century Gothic" w:cs="Century Gothic"/>
+                <w:sz w:val="20"/>
+                <w:szCs w:val="20"/>
+                <w:shd w:val="clear" w:color="auto" w:fill="auto"/>
+              </w:rPr>
+              <w:t>, PHP, jQuery</w:t>
+            </w:r>
+            <w:r>
+              <w:rPr>
+                <w:rStyle w:val="divdocumentleft-box"/>
+                <w:rFonts w:ascii="Century Gothic" w:eastAsia="Century Gothic" w:hAnsi="Century Gothic" w:cs="Century Gothic"/>
+                <w:sz w:val="20"/>
+                <w:szCs w:val="20"/>
+                <w:shd w:val="clear" w:color="auto" w:fill="auto"/>
+              </w:rPr>
+              <w:t>&amp; C#</w:t>
+            </w:r>
+            <w:r>
+              <w:rPr>
+                <w:rStyle w:val="divdocumentleft-box"/>
+                <w:rFonts w:ascii="Century Gothic" w:eastAsia="Century Gothic" w:hAnsi="Century Gothic" w:cs="Century Gothic"/>
+                <w:sz w:val="20"/>
+                <w:szCs w:val="20"/>
+                <w:shd w:val="clear" w:color="auto" w:fill="auto"/>
+              </w:rPr>
+              <w:t>,</w:t>
+            </w:r>
+            <w:r>
+              <w:rPr>
+                <w:rStyle w:val="divdocumentleft-box"/>
+                <w:rFonts w:ascii="Century Gothic" w:eastAsia="Century Gothic" w:hAnsi="Century Gothic" w:cs="Century Gothic"/>
+                <w:sz w:val="20"/>
+                <w:szCs w:val="20"/>
+                <w:shd w:val="clear" w:color="auto" w:fill="auto"/>
+              </w:rPr>
+              <w:t>).</w:t>
             </w:r>
           </w:p>
           <w:p>
@@ -2123,7 +2169,6 @@
                       <w:szCs w:val="22"/>
                     </w:rPr>
                   </w:pPr>
-                  <w:proofErr w:type="spellStart"/>
                   <w:r>
                     <w:rPr>
                       <w:rStyle w:val="span"/>
@@ -2135,21 +2180,7 @@
                       <w:sz w:val="22"/>
                       <w:szCs w:val="22"/>
                     </w:rPr>
-                    <w:t>Pempek</w:t>
-                  </w:r>
-                  <w:proofErr w:type="spellEnd"/>
-                  <w:r>
-                    <w:rPr>
-                      <w:rStyle w:val="span"/>
-                      <w:rFonts w:ascii="Century Gothic" w:eastAsia="Century Gothic" w:hAnsi="Century Gothic" w:cs="Century Gothic"/>
-                      <w:i/>
-                      <w:iCs/>
-                      <w:color w:val="343434"/>
-                      <w:spacing w:val="4"/>
-                      <w:sz w:val="22"/>
-                      <w:szCs w:val="22"/>
-                    </w:rPr>
-                    <w:t xml:space="preserve"> Systems,</w:t>
+                    <w:t>Pempek Systems,</w:t>
                   </w:r>
                   <w:r>
                     <w:rPr>
@@ -2361,12 +2392,8 @@
                 <w:p>
                   <w:pPr>
                     <w:pStyle w:val="divdocumentli"/>
-                    <w:numPr>
-                      <w:ilvl w:val="0"/>
-                      <w:numId w:val="1"/>
-                    </w:numPr>
                     <w:spacing w:line="360" w:lineRule="atLeast"/>
-                    <w:ind w:left="300" w:right="300" w:hanging="301"/>
+                    <w:ind w:left="300" w:right="300"/>
                     <w:rPr>
                       <w:rStyle w:val="divdocumentright-boxdatetablesinglecolumn"/>
                       <w:rFonts w:ascii="Century Gothic" w:eastAsia="Century Gothic" w:hAnsi="Century Gothic" w:cs="Century Gothic"/>
@@ -2376,17 +2403,6 @@
                       <w:szCs w:val="22"/>
                     </w:rPr>
                   </w:pPr>
-                  <w:r>
-                    <w:rPr>
-                      <w:rStyle w:val="divdocumentright-boxdatetablesinglecolumn"/>
-                      <w:rFonts w:ascii="Century Gothic" w:eastAsia="Century Gothic" w:hAnsi="Century Gothic" w:cs="Century Gothic"/>
-                      <w:color w:val="343434"/>
-                      <w:spacing w:val="4"/>
-                      <w:sz w:val="22"/>
-                      <w:szCs w:val="22"/>
-                    </w:rPr>
-                    <w:t>Handled over 20-30 products per day</w:t>
-                  </w:r>
                 </w:p>
               </w:tc>
             </w:tr>
@@ -2671,8 +2687,6 @@
                     </w:rPr>
                     <w:t xml:space="preserve">Learned troubleshooting, </w:t>
                   </w:r>
-                  <w:proofErr w:type="spellStart"/>
-                  <w:proofErr w:type="gramStart"/>
                   <w:r>
                     <w:rPr>
                       <w:rStyle w:val="divdocumentright-boxdatetablesinglecolumn"/>
@@ -2682,10 +2696,8 @@
                       <w:sz w:val="22"/>
                       <w:szCs w:val="22"/>
                     </w:rPr>
-                    <w:t>analyzing</w:t>
-                  </w:r>
-                  <w:proofErr w:type="spellEnd"/>
-                  <w:proofErr w:type="gramEnd"/>
+                    <w:t>analysing</w:t>
+                  </w:r>
                   <w:r>
                     <w:rPr>
                       <w:rStyle w:val="divdocumentright-boxdatetablesinglecolumn"/>
@@ -2731,12 +2743,8 @@
                 <w:p>
                   <w:pPr>
                     <w:pStyle w:val="divdocumentli"/>
-                    <w:numPr>
-                      <w:ilvl w:val="0"/>
-                      <w:numId w:val="2"/>
-                    </w:numPr>
                     <w:spacing w:line="360" w:lineRule="atLeast"/>
-                    <w:ind w:left="300" w:right="300" w:hanging="301"/>
+                    <w:ind w:left="300" w:right="300"/>
                     <w:rPr>
                       <w:rStyle w:val="divdocumentright-boxdatetablesinglecolumn"/>
                       <w:rFonts w:ascii="Century Gothic" w:eastAsia="Century Gothic" w:hAnsi="Century Gothic" w:cs="Century Gothic"/>
@@ -2746,17 +2754,6 @@
                       <w:szCs w:val="22"/>
                     </w:rPr>
                   </w:pPr>
-                  <w:r>
-                    <w:rPr>
-                      <w:rStyle w:val="divdocumentright-boxdatetablesinglecolumn"/>
-                      <w:rFonts w:ascii="Century Gothic" w:eastAsia="Century Gothic" w:hAnsi="Century Gothic" w:cs="Century Gothic"/>
-                      <w:color w:val="343434"/>
-                      <w:spacing w:val="4"/>
-                      <w:sz w:val="22"/>
-                      <w:szCs w:val="22"/>
-                    </w:rPr>
-                    <w:t>Handled over 15 products per day.</w:t>
-                  </w:r>
                 </w:p>
               </w:tc>
             </w:tr>
@@ -3051,31 +3048,7 @@
                       <w:szCs w:val="22"/>
                     </w:rPr>
                     <w:lastRenderedPageBreak/>
-                    <w:t xml:space="preserve">products, </w:t>
-                  </w:r>
-                  <w:proofErr w:type="gramStart"/>
-                  <w:r>
-                    <w:rPr>
-                      <w:rStyle w:val="divdocumentright-boxdatetablesinglecolumn"/>
-                      <w:rFonts w:ascii="Century Gothic" w:eastAsia="Century Gothic" w:hAnsi="Century Gothic" w:cs="Century Gothic"/>
-                      <w:color w:val="343434"/>
-                      <w:spacing w:val="4"/>
-                      <w:sz w:val="22"/>
-                      <w:szCs w:val="22"/>
-                    </w:rPr>
-                    <w:t>assemblies</w:t>
-                  </w:r>
-                  <w:proofErr w:type="gramEnd"/>
-                  <w:r>
-                    <w:rPr>
-                      <w:rStyle w:val="divdocumentright-boxdatetablesinglecolumn"/>
-                      <w:rFonts w:ascii="Century Gothic" w:eastAsia="Century Gothic" w:hAnsi="Century Gothic" w:cs="Century Gothic"/>
-                      <w:color w:val="343434"/>
-                      <w:spacing w:val="4"/>
-                      <w:sz w:val="22"/>
-                      <w:szCs w:val="22"/>
-                    </w:rPr>
-                    <w:t xml:space="preserve"> and systems to determine functional performance.</w:t>
+                    <w:t>products, assemblies and systems to determine functional performance.</w:t>
                   </w:r>
                 </w:p>
                 <w:p>
@@ -3136,36 +3109,6 @@
                       <w:szCs w:val="22"/>
                     </w:rPr>
                     <w:t>Communicated product failures and testing problems with engineering department.</w:t>
-                  </w:r>
-                </w:p>
-                <w:p>
-                  <w:pPr>
-                    <w:pStyle w:val="divdocumentli"/>
-                    <w:numPr>
-                      <w:ilvl w:val="0"/>
-                      <w:numId w:val="3"/>
-                    </w:numPr>
-                    <w:spacing w:line="360" w:lineRule="atLeast"/>
-                    <w:ind w:left="300" w:right="300" w:hanging="301"/>
-                    <w:rPr>
-                      <w:rStyle w:val="divdocumentright-boxdatetablesinglecolumn"/>
-                      <w:rFonts w:ascii="Century Gothic" w:eastAsia="Century Gothic" w:hAnsi="Century Gothic" w:cs="Century Gothic"/>
-                      <w:color w:val="343434"/>
-                      <w:spacing w:val="4"/>
-                      <w:sz w:val="22"/>
-                      <w:szCs w:val="22"/>
-                    </w:rPr>
-                  </w:pPr>
-                  <w:r>
-                    <w:rPr>
-                      <w:rStyle w:val="divdocumentright-boxdatetablesinglecolumn"/>
-                      <w:rFonts w:ascii="Century Gothic" w:eastAsia="Century Gothic" w:hAnsi="Century Gothic" w:cs="Century Gothic"/>
-                      <w:color w:val="343434"/>
-                      <w:spacing w:val="4"/>
-                      <w:sz w:val="22"/>
-                      <w:szCs w:val="22"/>
-                    </w:rPr>
-                    <w:t>Tested over 15 products per day.</w:t>
                   </w:r>
                 </w:p>
                 <w:p>
@@ -3481,7 +3424,7 @@
                 <w:p>
                   <w:pPr>
                     <w:pStyle w:val="divdocumentright-boxsectioneducationsinglecolumnpaddedline"/>
-                    <w:spacing w:after="80" w:line="360" w:lineRule="atLeast"/>
+                    <w:spacing w:after="80" w:line="276" w:lineRule="auto"/>
                     <w:ind w:right="300"/>
                     <w:rPr>
                       <w:rStyle w:val="divdocumentright-boxdatetablesinglecolumn"/>
@@ -3611,31 +3554,7 @@
                       <w:sz w:val="22"/>
                       <w:szCs w:val="22"/>
                     </w:rPr>
-                    <w:t xml:space="preserve">Coursework in HTML, </w:t>
-                  </w:r>
-                  <w:proofErr w:type="gramStart"/>
-                  <w:r>
-                    <w:rPr>
-                      <w:rStyle w:val="divdocumentright-boxdatetablesinglecolumn"/>
-                      <w:rFonts w:ascii="Century Gothic" w:eastAsia="Century Gothic" w:hAnsi="Century Gothic" w:cs="Century Gothic"/>
-                      <w:color w:val="343434"/>
-                      <w:spacing w:val="4"/>
-                      <w:sz w:val="22"/>
-                      <w:szCs w:val="22"/>
-                    </w:rPr>
-                    <w:t>CSS</w:t>
-                  </w:r>
-                  <w:proofErr w:type="gramEnd"/>
-                  <w:r>
-                    <w:rPr>
-                      <w:rStyle w:val="divdocumentright-boxdatetablesinglecolumn"/>
-                      <w:rFonts w:ascii="Century Gothic" w:eastAsia="Century Gothic" w:hAnsi="Century Gothic" w:cs="Century Gothic"/>
-                      <w:color w:val="343434"/>
-                      <w:spacing w:val="4"/>
-                      <w:sz w:val="22"/>
-                      <w:szCs w:val="22"/>
-                    </w:rPr>
-                    <w:t xml:space="preserve"> and JavaScript.</w:t>
+                    <w:t>Coursework in HTML, CSS and JavaScript.</w:t>
                   </w:r>
                 </w:p>
               </w:tc>
@@ -3859,31 +3778,7 @@
                       <w:color w:val="343434"/>
                       <w:spacing w:val="4"/>
                     </w:rPr>
-                    <w:t xml:space="preserve">Information, Digital </w:t>
-                  </w:r>
-                  <w:proofErr w:type="gramStart"/>
-                  <w:r>
-                    <w:rPr>
-                      <w:rStyle w:val="divdocumentprogramline"/>
-                      <w:rFonts w:ascii="Century Gothic" w:eastAsia="Century Gothic" w:hAnsi="Century Gothic" w:cs="Century Gothic"/>
-                      <w:b/>
-                      <w:bCs/>
-                      <w:color w:val="343434"/>
-                      <w:spacing w:val="4"/>
-                    </w:rPr>
-                    <w:t>Media</w:t>
-                  </w:r>
-                  <w:proofErr w:type="gramEnd"/>
-                  <w:r>
-                    <w:rPr>
-                      <w:rStyle w:val="divdocumentprogramline"/>
-                      <w:rFonts w:ascii="Century Gothic" w:eastAsia="Century Gothic" w:hAnsi="Century Gothic" w:cs="Century Gothic"/>
-                      <w:b/>
-                      <w:bCs/>
-                      <w:color w:val="343434"/>
-                      <w:spacing w:val="4"/>
-                    </w:rPr>
-                    <w:t xml:space="preserve"> and Technology</w:t>
+                    <w:t>Information, Digital Media and Technology</w:t>
                   </w:r>
                 </w:p>
                 <w:p>

</xml_diff>